<commit_message>
updated playwright and package json files
</commit_message>
<xml_diff>
--- a/Chapter2/Prerequisites for Using Playwright.docx
+++ b/Chapter2/Prerequisites for Using Playwright.docx
@@ -209,26 +209,13 @@
       </w:r>
     </w:p>
     <w:p>
-      <w:proofErr w:type="spellStart"/>
-      <w:r>
-        <w:t>npm</w:t>
-      </w:r>
-      <w:proofErr w:type="spellEnd"/>
-      <w:r>
-        <w:t xml:space="preserve"> -v</w:t>
-      </w:r>
-    </w:p>
-    <w:p>
-      <w:r>
-        <w:t xml:space="preserve">Ensure that both Node.js and </w:t>
-      </w:r>
-      <w:proofErr w:type="spellStart"/>
-      <w:r>
-        <w:t>npm</w:t>
-      </w:r>
-      <w:proofErr w:type="spellEnd"/>
-      <w:r>
-        <w:t xml:space="preserve"> (Node Package Manager) are installed and available.</w:t>
+      <w:r>
+        <w:t>npm -v</w:t>
+      </w:r>
+    </w:p>
+    <w:p>
+      <w:r>
+        <w:t>Ensure that both Node.js and npm (Node Package Manager) are installed and available.</w:t>
       </w:r>
     </w:p>
     <w:p>
@@ -253,21 +240,12 @@
           <w:numId w:val="3"/>
         </w:numPr>
       </w:pPr>
-      <w:proofErr w:type="spellStart"/>
-      <w:r>
-        <w:rPr>
-          <w:b/>
-          <w:bCs/>
-        </w:rPr>
-        <w:t>npm</w:t>
-      </w:r>
-      <w:proofErr w:type="spellEnd"/>
-      <w:r>
-        <w:rPr>
-          <w:b/>
-          <w:bCs/>
-        </w:rPr>
-        <w:t xml:space="preserve"> (Node Package Manager):</w:t>
+      <w:r>
+        <w:rPr>
+          <w:b/>
+          <w:bCs/>
+        </w:rPr>
+        <w:t>npm (Node Package Manager):</w:t>
       </w:r>
       <w:r>
         <w:t xml:space="preserve"> Comes bundled with Node.js. It is used to install Playwright and other dependencies.</w:t>
@@ -288,15 +266,7 @@
         <w:t>Yarn (Optional):</w:t>
       </w:r>
       <w:r>
-        <w:t xml:space="preserve"> An alternative package manager that you can use instead of </w:t>
-      </w:r>
-      <w:proofErr w:type="spellStart"/>
-      <w:r>
-        <w:t>npm</w:t>
-      </w:r>
-      <w:proofErr w:type="spellEnd"/>
-      <w:r>
-        <w:t>. If you prefer Yarn, install it by running:</w:t>
+        <w:t xml:space="preserve"> An alternative package manager that you can use instead of npm. If you prefer Yarn, install it by running:</w:t>
       </w:r>
     </w:p>
     <w:p>
@@ -306,13 +276,8 @@
     </w:p>
     <w:p/>
     <w:p>
-      <w:proofErr w:type="spellStart"/>
-      <w:r>
-        <w:t>npm</w:t>
-      </w:r>
-      <w:proofErr w:type="spellEnd"/>
-      <w:r>
-        <w:t xml:space="preserve"> install -g yarn</w:t>
+      <w:r>
+        <w:t>npm install -g yarn</w:t>
       </w:r>
     </w:p>
     <w:p>
@@ -355,13 +320,8 @@
       </w:r>
     </w:p>
     <w:p>
-      <w:proofErr w:type="spellStart"/>
-      <w:r>
-        <w:t>mkdir</w:t>
-      </w:r>
-      <w:proofErr w:type="spellEnd"/>
-      <w:r>
-        <w:t xml:space="preserve"> playwright-project</w:t>
+      <w:r>
+        <w:t>mkdir playwright-project</w:t>
       </w:r>
     </w:p>
     <w:p>
@@ -380,21 +340,8 @@
       </w:r>
     </w:p>
     <w:p>
-      <w:proofErr w:type="spellStart"/>
-      <w:r>
-        <w:t>npm</w:t>
-      </w:r>
-      <w:proofErr w:type="spellEnd"/>
-      <w:r>
-        <w:t xml:space="preserve"> </w:t>
-      </w:r>
-      <w:proofErr w:type="spellStart"/>
-      <w:r>
-        <w:t>init</w:t>
-      </w:r>
-      <w:proofErr w:type="spellEnd"/>
-      <w:r>
-        <w:t xml:space="preserve"> -y</w:t>
+      <w:r>
+        <w:t>npm init -y</w:t>
       </w:r>
     </w:p>
     <w:p>
@@ -408,23 +355,23 @@
       </w:r>
     </w:p>
     <w:p>
-      <w:proofErr w:type="spellStart"/>
-      <w:r>
-        <w:t>npm</w:t>
-      </w:r>
-      <w:proofErr w:type="spellEnd"/>
-      <w:r>
-        <w:t xml:space="preserve"> install playwright</w:t>
-      </w:r>
-    </w:p>
-    <w:p>
-      <w:proofErr w:type="spellStart"/>
-      <w:r>
-        <w:t>npx</w:t>
-      </w:r>
-      <w:proofErr w:type="spellEnd"/>
-      <w:r>
-        <w:t xml:space="preserve"> playwright install</w:t>
+      <w:r>
+        <w:t>npm install playwright</w:t>
+      </w:r>
+    </w:p>
+    <w:p>
+      <w:r>
+        <w:t>npx playwright install</w:t>
+      </w:r>
+    </w:p>
+    <w:p>
+      <w:r>
+        <w:t>OR</w:t>
+      </w:r>
+    </w:p>
+    <w:p>
+      <w:r>
+        <w:t>npm init playwright</w:t>
       </w:r>
     </w:p>
     <w:p>
@@ -443,13 +390,8 @@
       </w:r>
     </w:p>
     <w:p>
-      <w:proofErr w:type="spellStart"/>
-      <w:r>
-        <w:t>npx</w:t>
-      </w:r>
-      <w:proofErr w:type="spellEnd"/>
-      <w:r>
-        <w:t xml:space="preserve"> playwright install</w:t>
+      <w:r>
+        <w:t>npx playwright install</w:t>
       </w:r>
     </w:p>
     <w:p>
@@ -539,15 +481,7 @@
         </w:numPr>
       </w:pPr>
       <w:r>
-        <w:t>Ensure that the path to your Node.js installation (e.g., C:\Program Files\</w:t>
-      </w:r>
-      <w:proofErr w:type="spellStart"/>
-      <w:r>
-        <w:t>nodejs</w:t>
-      </w:r>
-      <w:proofErr w:type="spellEnd"/>
-      <w:r>
-        <w:t>\) is included. If not, add it.</w:t>
+        <w:t>Ensure that the path to your Node.js installation (e.g., C:\Program Files\nodejs\) is included. If not, add it.</w:t>
       </w:r>
     </w:p>
     <w:p>
@@ -584,44 +518,8 @@
         </w:numPr>
       </w:pPr>
       <w:r>
-        <w:t xml:space="preserve">Edit your shell profile file </w:t>
-      </w:r>
-      <w:proofErr w:type="gramStart"/>
-      <w:r>
-        <w:t>(.</w:t>
-      </w:r>
-      <w:proofErr w:type="spellStart"/>
-      <w:r>
-        <w:t>bashrc</w:t>
-      </w:r>
-      <w:proofErr w:type="spellEnd"/>
-      <w:proofErr w:type="gramEnd"/>
-      <w:r>
-        <w:t>, .</w:t>
-      </w:r>
-      <w:proofErr w:type="spellStart"/>
-      <w:r>
-        <w:t>bash_profile</w:t>
-      </w:r>
-      <w:proofErr w:type="spellEnd"/>
-      <w:r>
-        <w:t>, .</w:t>
-      </w:r>
-      <w:proofErr w:type="spellStart"/>
-      <w:r>
-        <w:t>zshrc</w:t>
-      </w:r>
-      <w:proofErr w:type="spellEnd"/>
-      <w:r>
-        <w:t>, etc.) using a text editor (e.g., nano ~/.</w:t>
-      </w:r>
-      <w:proofErr w:type="spellStart"/>
-      <w:r>
-        <w:t>bashrc</w:t>
-      </w:r>
-      <w:proofErr w:type="spellEnd"/>
-      <w:r>
-        <w:t>).</w:t>
+        <w:lastRenderedPageBreak/>
+        <w:t>Edit your shell profile file (.bashrc, .bash_profile, .zshrc, etc.) using a text editor (e.g., nano ~/.bashrc).</w:t>
       </w:r>
     </w:p>
     <w:p>
@@ -637,21 +535,12 @@
     </w:p>
     <w:p>
       <w:r>
-        <w:lastRenderedPageBreak/>
         <w:t>bash</w:t>
       </w:r>
     </w:p>
     <w:p>
       <w:r>
-        <w:t>export PATH=$PATH:/</w:t>
-      </w:r>
-      <w:proofErr w:type="spellStart"/>
-      <w:r>
-        <w:t>usr</w:t>
-      </w:r>
-      <w:proofErr w:type="spellEnd"/>
-      <w:r>
-        <w:t>/local/bin</w:t>
+        <w:t>export PATH=$PATH:/usr/local/bin</w:t>
       </w:r>
     </w:p>
     <w:p>
@@ -672,18 +561,8 @@
     </w:p>
     <w:p>
       <w:r>
-        <w:t>source ~</w:t>
-      </w:r>
-      <w:proofErr w:type="gramStart"/>
-      <w:r>
-        <w:t>/.</w:t>
-      </w:r>
-      <w:proofErr w:type="spellStart"/>
-      <w:r>
-        <w:t>bashrc</w:t>
-      </w:r>
-      <w:proofErr w:type="spellEnd"/>
-      <w:proofErr w:type="gramEnd"/>
+        <w:t>source ~/.bashrc</w:t>
+      </w:r>
     </w:p>
     <w:p>
       <w:pPr>
@@ -708,13 +587,8 @@
     </w:p>
     <w:p>
       <w:r>
-        <w:t xml:space="preserve">which </w:t>
-      </w:r>
-      <w:proofErr w:type="spellStart"/>
-      <w:r>
-        <w:t>npm</w:t>
-      </w:r>
-      <w:proofErr w:type="spellEnd"/>
+        <w:t>which npm</w:t>
+      </w:r>
     </w:p>
     <w:p>
       <w:pPr>
@@ -755,37 +629,14 @@
       </w:r>
     </w:p>
     <w:p>
-      <w:proofErr w:type="spellStart"/>
-      <w:r>
-        <w:t>npm</w:t>
-      </w:r>
-      <w:proofErr w:type="spellEnd"/>
-      <w:r>
-        <w:t xml:space="preserve"> install typescript @types/node --save-dev</w:t>
-      </w:r>
-    </w:p>
-    <w:p>
-      <w:proofErr w:type="spellStart"/>
-      <w:r>
-        <w:t>npx</w:t>
-      </w:r>
-      <w:proofErr w:type="spellEnd"/>
-      <w:r>
-        <w:t xml:space="preserve"> </w:t>
-      </w:r>
-      <w:proofErr w:type="spellStart"/>
-      <w:r>
-        <w:t>tsc</w:t>
-      </w:r>
-      <w:proofErr w:type="spellEnd"/>
-      <w:r>
-        <w:t xml:space="preserve"> --</w:t>
-      </w:r>
-      <w:proofErr w:type="spellStart"/>
-      <w:r>
-        <w:t>init</w:t>
-      </w:r>
-      <w:proofErr w:type="spellEnd"/>
+      <w:r>
+        <w:t>npm install typescript @types/node --save-dev</w:t>
+      </w:r>
+    </w:p>
+    <w:p>
+      <w:r>
+        <w:t>npx tsc --init</w:t>
+      </w:r>
     </w:p>
     <w:p>
       <w:r>

</xml_diff>